<commit_message>
Integración de Front-end con Back-end funcional
Se integraron la parte del front con la parte del back con el fin de generar una aplicacion completamente funcional
</commit_message>
<xml_diff>
--- a/Documentacion/Sprint 1/Sprint 1-App_Prototipo_Back-Juan_Camilo_Restrepo_Veles-373886.docx
+++ b/Documentacion/Sprint 1/Sprint 1-App_Prototipo_Back-Juan_Camilo_Restrepo_Veles-373886.docx
@@ -1066,7 +1066,25 @@
           <w:szCs w:val="24"/>
           <w:lang w:val="es-CO"/>
         </w:rPr>
-        <w:t xml:space="preserve">be se recibe por parámetro dos variables tipo </w:t>
+        <w:t xml:space="preserve">be se recibe por parámetro </w:t>
+      </w:r>
+      <w:r>
+        <w:rPr>
+          <w:rFonts w:ascii="Times New Roman" w:hAnsi="Times New Roman" w:cs="Times New Roman"/>
+          <w:sz w:val="24"/>
+          <w:szCs w:val="24"/>
+          <w:lang w:val="es-CO"/>
+        </w:rPr>
+        <w:t>tres</w:t>
+      </w:r>
+      <w:r>
+        <w:rPr>
+          <w:rFonts w:ascii="Times New Roman" w:hAnsi="Times New Roman" w:cs="Times New Roman"/>
+          <w:sz w:val="24"/>
+          <w:szCs w:val="24"/>
+          <w:lang w:val="es-CO"/>
+        </w:rPr>
+        <w:t xml:space="preserve"> variables tipo </w:t>
       </w:r>
       <w:proofErr w:type="spellStart"/>
       <w:r>
@@ -1106,7 +1124,63 @@
           <w:szCs w:val="24"/>
           <w:lang w:val="es-CO"/>
         </w:rPr>
-        <w:t xml:space="preserve">) y la otra con la ruta donde se va a guardar localmente en el dispositivo móvil (local), para ello se utilizará el método </w:t>
+        <w:t>)</w:t>
+      </w:r>
+      <w:r>
+        <w:rPr>
+          <w:rFonts w:ascii="Times New Roman" w:hAnsi="Times New Roman" w:cs="Times New Roman"/>
+          <w:sz w:val="24"/>
+          <w:szCs w:val="24"/>
+          <w:lang w:val="es-CO"/>
+        </w:rPr>
+        <w:t>,</w:t>
+      </w:r>
+      <w:r>
+        <w:rPr>
+          <w:rFonts w:ascii="Times New Roman" w:hAnsi="Times New Roman" w:cs="Times New Roman"/>
+          <w:sz w:val="24"/>
+          <w:szCs w:val="24"/>
+          <w:lang w:val="es-CO"/>
+        </w:rPr>
+        <w:t xml:space="preserve"> la otra con la ruta donde se va a guardar localmente en el dispositivo móvil (local)</w:t>
+      </w:r>
+      <w:r>
+        <w:rPr>
+          <w:rFonts w:ascii="Times New Roman" w:hAnsi="Times New Roman" w:cs="Times New Roman"/>
+          <w:sz w:val="24"/>
+          <w:szCs w:val="24"/>
+          <w:lang w:val="es-CO"/>
+        </w:rPr>
+        <w:t xml:space="preserve"> y el nombre con el cual se guardará local (</w:t>
+      </w:r>
+      <w:proofErr w:type="spellStart"/>
+      <w:r>
+        <w:rPr>
+          <w:rFonts w:ascii="Times New Roman" w:hAnsi="Times New Roman" w:cs="Times New Roman"/>
+          <w:sz w:val="24"/>
+          <w:szCs w:val="24"/>
+          <w:lang w:val="es-CO"/>
+        </w:rPr>
+        <w:t>name</w:t>
+      </w:r>
+      <w:proofErr w:type="spellEnd"/>
+      <w:r>
+        <w:rPr>
+          <w:rFonts w:ascii="Times New Roman" w:hAnsi="Times New Roman" w:cs="Times New Roman"/>
+          <w:sz w:val="24"/>
+          <w:szCs w:val="24"/>
+          <w:lang w:val="es-CO"/>
+        </w:rPr>
+        <w:t>)</w:t>
+      </w:r>
+      <w:r>
+        <w:rPr>
+          <w:rFonts w:ascii="Times New Roman" w:hAnsi="Times New Roman" w:cs="Times New Roman"/>
+          <w:sz w:val="24"/>
+          <w:szCs w:val="24"/>
+          <w:lang w:val="es-CO"/>
+        </w:rPr>
+        <w:t xml:space="preserve">, para ello se utilizará el método </w:t>
       </w:r>
       <w:r>
         <w:rPr>
@@ -1279,7 +1353,42 @@
           <w:highlight w:val="black"/>
           <w:lang w:eastAsia="es-ES"/>
         </w:rPr>
-        <w:t>(local)</w:t>
+        <w:t>(local</w:t>
+      </w:r>
+      <w:r>
+        <w:rPr>
+          <w:rFonts w:ascii="Courier New" w:eastAsia="Times New Roman" w:hAnsi="Courier New" w:cs="Courier New"/>
+          <w:color w:val="A9B7C6"/>
+          <w:sz w:val="20"/>
+          <w:szCs w:val="20"/>
+          <w:highlight w:val="black"/>
+          <w:lang w:eastAsia="es-ES"/>
+        </w:rPr>
+        <w:t>+”/”+</w:t>
+      </w:r>
+      <w:proofErr w:type="spellStart"/>
+      <w:r>
+        <w:rPr>
+          <w:rFonts w:ascii="Courier New" w:eastAsia="Times New Roman" w:hAnsi="Courier New" w:cs="Courier New"/>
+          <w:color w:val="A9B7C6"/>
+          <w:sz w:val="20"/>
+          <w:szCs w:val="20"/>
+          <w:highlight w:val="black"/>
+          <w:lang w:eastAsia="es-ES"/>
+        </w:rPr>
+        <w:t>name</w:t>
+      </w:r>
+      <w:proofErr w:type="spellEnd"/>
+      <w:r>
+        <w:rPr>
+          <w:rFonts w:ascii="Courier New" w:eastAsia="Times New Roman" w:hAnsi="Courier New" w:cs="Courier New"/>
+          <w:color w:val="A9B7C6"/>
+          <w:sz w:val="20"/>
+          <w:szCs w:val="20"/>
+          <w:highlight w:val="black"/>
+          <w:lang w:eastAsia="es-ES"/>
+        </w:rPr>
+        <w:t>)</w:t>
       </w:r>
       <w:r>
         <w:rPr>
@@ -1299,7 +1408,45 @@
           <w:szCs w:val="24"/>
           <w:lang w:val="es-CO"/>
         </w:rPr>
-        <w:t xml:space="preserve"> que en el constructor recibe la variable local.</w:t>
+        <w:t xml:space="preserve"> que en el constructor recibe la variable loca</w:t>
+      </w:r>
+      <w:r>
+        <w:rPr>
+          <w:rFonts w:ascii="Times New Roman" w:hAnsi="Times New Roman" w:cs="Times New Roman"/>
+          <w:sz w:val="24"/>
+          <w:szCs w:val="24"/>
+          <w:lang w:val="es-CO"/>
+        </w:rPr>
+        <w:t xml:space="preserve">l concatenada con </w:t>
+      </w:r>
+      <w:proofErr w:type="spellStart"/>
+      <w:r>
+        <w:rPr>
+          <w:rFonts w:ascii="Times New Roman" w:hAnsi="Times New Roman" w:cs="Times New Roman"/>
+          <w:sz w:val="24"/>
+          <w:szCs w:val="24"/>
+          <w:lang w:val="es-CO"/>
+        </w:rPr>
+        <w:t>name</w:t>
+      </w:r>
+      <w:proofErr w:type="spellEnd"/>
+      <w:r>
+        <w:rPr>
+          <w:rFonts w:ascii="Times New Roman" w:hAnsi="Times New Roman" w:cs="Times New Roman"/>
+          <w:sz w:val="24"/>
+          <w:szCs w:val="24"/>
+          <w:lang w:val="es-CO"/>
+        </w:rPr>
+        <w:t>, que quiere decir la ruta y el nombre del archivo a guardar</w:t>
+      </w:r>
+      <w:r>
+        <w:rPr>
+          <w:rFonts w:ascii="Times New Roman" w:hAnsi="Times New Roman" w:cs="Times New Roman"/>
+          <w:sz w:val="24"/>
+          <w:szCs w:val="24"/>
+          <w:lang w:val="es-CO"/>
+        </w:rPr>
+        <w:t>.</w:t>
       </w:r>
     </w:p>
     <w:p>
@@ -1513,7 +1660,17 @@
           <w:szCs w:val="24"/>
           <w:lang w:val="es-CO"/>
         </w:rPr>
-        <w:t xml:space="preserve"> y se especifica el modo pasivo con el método</w:t>
+        <w:t xml:space="preserve"> </w:t>
+      </w:r>
+      <w:r>
+        <w:rPr>
+          <w:rFonts w:ascii="Times New Roman" w:hAnsi="Times New Roman" w:cs="Times New Roman"/>
+          <w:sz w:val="24"/>
+          <w:szCs w:val="24"/>
+          <w:lang w:val="es-CO"/>
+        </w:rPr>
+        <w:lastRenderedPageBreak/>
+        <w:t>y se especifica el modo pasivo con el método</w:t>
       </w:r>
       <w:r>
         <w:rPr>
@@ -1660,16 +1817,7 @@
           <w:sz w:val="24"/>
           <w:szCs w:val="24"/>
         </w:rPr>
-        <w:t xml:space="preserve"> </w:t>
-      </w:r>
-      <w:r>
-        <w:rPr>
-          <w:rFonts w:ascii="Times New Roman" w:hAnsi="Times New Roman" w:cs="Times New Roman"/>
-          <w:sz w:val="24"/>
-          <w:szCs w:val="24"/>
-        </w:rPr>
-        <w:lastRenderedPageBreak/>
-        <w:t>llamar el método</w:t>
+        <w:t xml:space="preserve"> llamar el método</w:t>
       </w:r>
       <w:r>
         <w:rPr>
@@ -1797,10 +1945,9 @@
     <w:p>
       <w:pPr>
         <w:rPr>
-          <w:rFonts w:ascii="Times New Roman" w:hAnsi="Times New Roman" w:cs="Times New Roman"/>
-          <w:sz w:val="24"/>
-          <w:szCs w:val="24"/>
-          <w:lang w:val="es-CO"/>
+          <w:rFonts w:ascii="Times New Roman" w:eastAsia="Times New Roman" w:hAnsi="Times New Roman" w:cs="Times New Roman"/>
+          <w:sz w:val="24"/>
+          <w:szCs w:val="24"/>
         </w:rPr>
       </w:pPr>
       <w:r>
@@ -1821,33 +1968,229 @@
           <w:szCs w:val="24"/>
           <w:lang w:val="es-CO"/>
         </w:rPr>
-        <w:t>Para la función de Descargar y Carga se debe generar un reporte de estas dos operaciones.</w:t>
+        <w:t>Para la función de Descargar y Carga se debe generar un reporte de estas dos operaciones</w:t>
+      </w:r>
+      <w:r>
+        <w:rPr>
+          <w:rFonts w:ascii="Times New Roman" w:hAnsi="Times New Roman" w:cs="Times New Roman"/>
+          <w:sz w:val="24"/>
+          <w:szCs w:val="24"/>
+          <w:lang w:val="es-CO"/>
+        </w:rPr>
+        <w:t xml:space="preserve">, desde las cuales se llama al método </w:t>
+      </w:r>
+      <w:proofErr w:type="spellStart"/>
+      <w:r>
+        <w:rPr>
+          <w:rFonts w:ascii="Courier New" w:eastAsia="Times New Roman" w:hAnsi="Courier New" w:cs="Courier New"/>
+          <w:color w:val="CC7832"/>
+          <w:sz w:val="20"/>
+          <w:szCs w:val="20"/>
+          <w:highlight w:val="black"/>
+          <w:lang w:eastAsia="es-ES"/>
+        </w:rPr>
+        <w:t>public</w:t>
+      </w:r>
+      <w:proofErr w:type="spellEnd"/>
+      <w:r>
+        <w:rPr>
+          <w:rFonts w:ascii="Courier New" w:eastAsia="Times New Roman" w:hAnsi="Courier New" w:cs="Courier New"/>
+          <w:color w:val="CC7832"/>
+          <w:sz w:val="20"/>
+          <w:szCs w:val="20"/>
+          <w:highlight w:val="black"/>
+          <w:lang w:eastAsia="es-ES"/>
+        </w:rPr>
+        <w:t xml:space="preserve"> </w:t>
+      </w:r>
+      <w:proofErr w:type="spellStart"/>
+      <w:r>
+        <w:rPr>
+          <w:rFonts w:ascii="Courier New" w:eastAsia="Times New Roman" w:hAnsi="Courier New" w:cs="Courier New"/>
+          <w:color w:val="CC7832"/>
+          <w:sz w:val="20"/>
+          <w:szCs w:val="20"/>
+          <w:highlight w:val="black"/>
+          <w:lang w:eastAsia="es-ES"/>
+        </w:rPr>
+        <w:t>void</w:t>
+      </w:r>
+      <w:proofErr w:type="spellEnd"/>
+      <w:r>
+        <w:rPr>
+          <w:rFonts w:ascii="Courier New" w:eastAsia="Times New Roman" w:hAnsi="Courier New" w:cs="Courier New"/>
+          <w:color w:val="CC7832"/>
+          <w:sz w:val="20"/>
+          <w:szCs w:val="20"/>
+          <w:highlight w:val="black"/>
+          <w:lang w:eastAsia="es-ES"/>
+        </w:rPr>
+        <w:t xml:space="preserve"> </w:t>
+      </w:r>
+      <w:r>
+        <w:rPr>
+          <w:rFonts w:ascii="Courier New" w:eastAsia="Times New Roman" w:hAnsi="Courier New" w:cs="Courier New"/>
+          <w:color w:val="FFC66D"/>
+          <w:sz w:val="20"/>
+          <w:szCs w:val="20"/>
+          <w:highlight w:val="black"/>
+          <w:lang w:eastAsia="es-ES"/>
+        </w:rPr>
+        <w:t>Reporte</w:t>
+      </w:r>
+      <w:r>
+        <w:rPr>
+          <w:rFonts w:ascii="Courier New" w:eastAsia="Times New Roman" w:hAnsi="Courier New" w:cs="Courier New"/>
+          <w:color w:val="A9B7C6"/>
+          <w:sz w:val="20"/>
+          <w:szCs w:val="20"/>
+          <w:highlight w:val="black"/>
+          <w:lang w:eastAsia="es-ES"/>
+        </w:rPr>
+        <w:t>(</w:t>
+      </w:r>
+      <w:proofErr w:type="spellStart"/>
+      <w:r>
+        <w:rPr>
+          <w:rFonts w:ascii="Courier New" w:eastAsia="Times New Roman" w:hAnsi="Courier New" w:cs="Courier New"/>
+          <w:color w:val="A9B7C6"/>
+          <w:sz w:val="20"/>
+          <w:szCs w:val="20"/>
+          <w:highlight w:val="black"/>
+          <w:lang w:eastAsia="es-ES"/>
+        </w:rPr>
+        <w:t>String</w:t>
+      </w:r>
+      <w:proofErr w:type="spellEnd"/>
+      <w:r>
+        <w:rPr>
+          <w:rFonts w:ascii="Courier New" w:eastAsia="Times New Roman" w:hAnsi="Courier New" w:cs="Courier New"/>
+          <w:color w:val="A9B7C6"/>
+          <w:sz w:val="20"/>
+          <w:szCs w:val="20"/>
+          <w:highlight w:val="black"/>
+          <w:lang w:eastAsia="es-ES"/>
+        </w:rPr>
+        <w:t xml:space="preserve">[] </w:t>
+      </w:r>
+      <w:proofErr w:type="spellStart"/>
+      <w:r>
+        <w:rPr>
+          <w:rFonts w:ascii="Courier New" w:eastAsia="Times New Roman" w:hAnsi="Courier New" w:cs="Courier New"/>
+          <w:color w:val="A9B7C6"/>
+          <w:sz w:val="20"/>
+          <w:szCs w:val="20"/>
+          <w:highlight w:val="black"/>
+          <w:lang w:eastAsia="es-ES"/>
+        </w:rPr>
+        <w:t>args</w:t>
+      </w:r>
+      <w:proofErr w:type="spellEnd"/>
+      <w:r>
+        <w:rPr>
+          <w:rFonts w:ascii="Courier New" w:eastAsia="Times New Roman" w:hAnsi="Courier New" w:cs="Courier New"/>
+          <w:color w:val="A9B7C6"/>
+          <w:sz w:val="20"/>
+          <w:szCs w:val="20"/>
+          <w:highlight w:val="black"/>
+          <w:lang w:eastAsia="es-ES"/>
+        </w:rPr>
+        <w:t>)</w:t>
+      </w:r>
+      <w:r>
+        <w:rPr>
+          <w:rFonts w:ascii="Times New Roman" w:hAnsi="Times New Roman" w:cs="Times New Roman"/>
+          <w:sz w:val="24"/>
+          <w:szCs w:val="24"/>
+          <w:lang w:val="es-CO"/>
+        </w:rPr>
+        <w:t xml:space="preserve"> </w:t>
+      </w:r>
+      <w:r>
+        <w:rPr>
+          <w:rFonts w:ascii="Times New Roman" w:eastAsia="Times New Roman" w:hAnsi="Times New Roman" w:cs="Times New Roman"/>
+          <w:sz w:val="24"/>
+          <w:szCs w:val="24"/>
+        </w:rPr>
+        <w:t>que recibe el un vector que contiene el nombre del archivo a escribir (</w:t>
+      </w:r>
+      <w:proofErr w:type="spellStart"/>
+      <w:r>
+        <w:rPr>
+          <w:rFonts w:ascii="Courier New" w:eastAsia="Times New Roman" w:hAnsi="Courier New" w:cs="Courier New"/>
+          <w:color w:val="A9B7C6"/>
+          <w:sz w:val="20"/>
+          <w:szCs w:val="20"/>
+          <w:highlight w:val="black"/>
+          <w:lang w:eastAsia="es-ES"/>
+        </w:rPr>
+        <w:t>args</w:t>
+      </w:r>
+      <w:proofErr w:type="spellEnd"/>
+      <w:r>
+        <w:rPr>
+          <w:rFonts w:ascii="Courier New" w:eastAsia="Times New Roman" w:hAnsi="Courier New" w:cs="Courier New"/>
+          <w:color w:val="A9B7C6"/>
+          <w:sz w:val="20"/>
+          <w:szCs w:val="20"/>
+          <w:highlight w:val="black"/>
+          <w:lang w:eastAsia="es-ES"/>
+        </w:rPr>
+        <w:t>[</w:t>
+      </w:r>
+      <w:r>
+        <w:rPr>
+          <w:rFonts w:ascii="Courier New" w:eastAsia="Times New Roman" w:hAnsi="Courier New" w:cs="Courier New"/>
+          <w:color w:val="6897BB"/>
+          <w:sz w:val="20"/>
+          <w:szCs w:val="20"/>
+          <w:highlight w:val="black"/>
+          <w:lang w:eastAsia="es-ES"/>
+        </w:rPr>
+        <w:t>0</w:t>
+      </w:r>
+      <w:r>
+        <w:rPr>
+          <w:rFonts w:ascii="Courier New" w:eastAsia="Times New Roman" w:hAnsi="Courier New" w:cs="Courier New"/>
+          <w:color w:val="A9B7C6"/>
+          <w:sz w:val="20"/>
+          <w:szCs w:val="20"/>
+          <w:highlight w:val="black"/>
+          <w:lang w:eastAsia="es-ES"/>
+        </w:rPr>
+        <w:t>]</w:t>
+      </w:r>
+      <w:r>
+        <w:rPr>
+          <w:rFonts w:ascii="Times New Roman" w:eastAsia="Times New Roman" w:hAnsi="Times New Roman" w:cs="Times New Roman"/>
+          <w:sz w:val="24"/>
+          <w:szCs w:val="24"/>
+        </w:rPr>
+        <w:t>) y el cuerpo del archivo (las demás posiciones), donde cada posición del vector es una línea (si el archivo existe, escribe desde la última línea, es decir que no sobre escribe). Los parámetros son calculados en los métodos Carga y Descarga</w:t>
       </w:r>
     </w:p>
     <w:p>
       <w:pPr>
         <w:rPr>
           <w:rFonts w:ascii="Times New Roman" w:eastAsia="Times New Roman" w:hAnsi="Times New Roman" w:cs="Times New Roman"/>
-          <w:sz w:val="24"/>
-          <w:szCs w:val="24"/>
-        </w:rPr>
-      </w:pPr>
-      <w:r>
-        <w:rPr>
-          <w:rFonts w:ascii="Times New Roman" w:eastAsia="Times New Roman" w:hAnsi="Times New Roman" w:cs="Times New Roman"/>
-          <w:sz w:val="24"/>
-          <w:szCs w:val="24"/>
-        </w:rPr>
-        <w:t>Luego de tener toda la clase lista se procede a realizar el llamado desde la aplicación</w:t>
-      </w:r>
-      <w:r>
-        <w:rPr>
-          <w:rFonts w:ascii="Times New Roman" w:eastAsia="Times New Roman" w:hAnsi="Times New Roman" w:cs="Times New Roman"/>
-          <w:sz w:val="24"/>
-          <w:szCs w:val="24"/>
-        </w:rPr>
-        <w:t>.</w:t>
-      </w:r>
+          <w:b/>
+          <w:bCs/>
+          <w:sz w:val="24"/>
+          <w:szCs w:val="24"/>
+        </w:rPr>
+      </w:pPr>
+      <w:proofErr w:type="spellStart"/>
+      <w:r>
+        <w:rPr>
+          <w:rFonts w:ascii="Times New Roman" w:eastAsia="Times New Roman" w:hAnsi="Times New Roman" w:cs="Times New Roman"/>
+          <w:b/>
+          <w:bCs/>
+          <w:sz w:val="24"/>
+          <w:szCs w:val="24"/>
+        </w:rPr>
+        <w:t>Activity</w:t>
+      </w:r>
+      <w:proofErr w:type="spellEnd"/>
     </w:p>
     <w:p>
       <w:pPr>
@@ -1863,6 +2206,30 @@
           <w:sz w:val="24"/>
           <w:szCs w:val="24"/>
         </w:rPr>
+        <w:t>Luego de tener toda la clase lista se procede a realizar el llamado desde la aplicación</w:t>
+      </w:r>
+      <w:r>
+        <w:rPr>
+          <w:rFonts w:ascii="Times New Roman" w:eastAsia="Times New Roman" w:hAnsi="Times New Roman" w:cs="Times New Roman"/>
+          <w:sz w:val="24"/>
+          <w:szCs w:val="24"/>
+        </w:rPr>
+        <w:t>.</w:t>
+      </w:r>
+      <w:r>
+        <w:rPr>
+          <w:rFonts w:ascii="Times New Roman" w:eastAsia="Times New Roman" w:hAnsi="Times New Roman" w:cs="Times New Roman"/>
+          <w:sz w:val="24"/>
+          <w:szCs w:val="24"/>
+        </w:rPr>
+        <w:t xml:space="preserve"> </w:t>
+      </w:r>
+      <w:r>
+        <w:rPr>
+          <w:rFonts w:ascii="Times New Roman" w:eastAsia="Times New Roman" w:hAnsi="Times New Roman" w:cs="Times New Roman"/>
+          <w:sz w:val="24"/>
+          <w:szCs w:val="24"/>
+        </w:rPr>
         <w:t>E</w:t>
       </w:r>
       <w:r>
@@ -1913,66 +2280,7 @@
           <w:sz w:val="24"/>
           <w:szCs w:val="24"/>
         </w:rPr>
-        <w:t xml:space="preserve">, y se creará un objeto de la clase </w:t>
-      </w:r>
-      <w:proofErr w:type="spellStart"/>
-      <w:r>
-        <w:rPr>
-          <w:rFonts w:ascii="Times New Roman" w:eastAsia="Times New Roman" w:hAnsi="Times New Roman" w:cs="Times New Roman"/>
-          <w:sz w:val="24"/>
-          <w:szCs w:val="24"/>
-        </w:rPr>
-        <w:t>ConexionFTP</w:t>
-      </w:r>
-      <w:proofErr w:type="spellEnd"/>
-      <w:r>
-        <w:rPr>
-          <w:rFonts w:ascii="Times New Roman" w:eastAsia="Times New Roman" w:hAnsi="Times New Roman" w:cs="Times New Roman"/>
-          <w:sz w:val="24"/>
-          <w:szCs w:val="24"/>
-        </w:rPr>
-        <w:t xml:space="preserve"> que al constructor se le pasarán todos estos parámetros y se llamará al método Conectar() mediante el objeto creado. </w:t>
-      </w:r>
-    </w:p>
-    <w:p>
-      <w:pPr>
-        <w:rPr>
-          <w:rFonts w:ascii="Times New Roman" w:eastAsia="Times New Roman" w:hAnsi="Times New Roman" w:cs="Times New Roman"/>
-          <w:sz w:val="24"/>
-          <w:szCs w:val="24"/>
-        </w:rPr>
-      </w:pPr>
-      <w:r>
-        <w:rPr>
-          <w:rFonts w:ascii="Times New Roman" w:eastAsia="Times New Roman" w:hAnsi="Times New Roman" w:cs="Times New Roman"/>
-          <w:sz w:val="24"/>
-          <w:szCs w:val="24"/>
-        </w:rPr>
-        <w:t xml:space="preserve">Después de realizar esta configuración se dispondrán de </w:t>
-      </w:r>
-      <w:r>
-        <w:rPr>
-          <w:rFonts w:ascii="Times New Roman" w:eastAsia="Times New Roman" w:hAnsi="Times New Roman" w:cs="Times New Roman"/>
-          <w:sz w:val="24"/>
-          <w:szCs w:val="24"/>
-        </w:rPr>
-        <w:t>un botón</w:t>
-      </w:r>
-      <w:r>
-        <w:rPr>
-          <w:rFonts w:ascii="Times New Roman" w:eastAsia="Times New Roman" w:hAnsi="Times New Roman" w:cs="Times New Roman"/>
-          <w:sz w:val="24"/>
-          <w:szCs w:val="24"/>
-        </w:rPr>
-        <w:t xml:space="preserve"> para subir archivos, el cual llamará al </w:t>
-      </w:r>
-      <w:r>
-        <w:rPr>
-          <w:rFonts w:ascii="Times New Roman" w:eastAsia="Times New Roman" w:hAnsi="Times New Roman" w:cs="Times New Roman"/>
-          <w:sz w:val="24"/>
-          <w:szCs w:val="24"/>
-        </w:rPr>
-        <w:t>"</w:t>
+        <w:t xml:space="preserve"> que se realizan en la ventana </w:t>
       </w:r>
       <w:r>
         <w:rPr>
@@ -1984,9 +2292,16 @@
           <w:sz w:val="24"/>
           <w:szCs w:val="24"/>
         </w:rPr>
-        <w:t xml:space="preserve">File </w:t>
-      </w:r>
-      <w:proofErr w:type="spellStart"/>
+        <w:t>activity_tools.xml</w:t>
+      </w:r>
+      <w:r>
+        <w:rPr>
+          <w:rFonts w:ascii="Times New Roman" w:eastAsia="Times New Roman" w:hAnsi="Times New Roman" w:cs="Times New Roman"/>
+          <w:sz w:val="24"/>
+          <w:szCs w:val="24"/>
+        </w:rPr>
+        <w:t xml:space="preserve"> la tiene su manejo lógico en la clase </w:t>
+      </w:r>
       <w:r>
         <w:rPr>
           <w:rFonts w:ascii="Times New Roman" w:eastAsia="Times New Roman" w:hAnsi="Times New Roman" w:cs="Times New Roman"/>
@@ -1997,9 +2312,115 @@
           <w:sz w:val="24"/>
           <w:szCs w:val="24"/>
         </w:rPr>
-        <w:t>Chooser</w:t>
-      </w:r>
-      <w:proofErr w:type="spellEnd"/>
+        <w:t>ToolsActivity.java</w:t>
+      </w:r>
+      <w:r>
+        <w:rPr>
+          <w:rFonts w:ascii="Times New Roman" w:eastAsia="Times New Roman" w:hAnsi="Times New Roman" w:cs="Times New Roman"/>
+          <w:sz w:val="24"/>
+          <w:szCs w:val="24"/>
+        </w:rPr>
+        <w:t xml:space="preserve">, </w:t>
+      </w:r>
+      <w:r>
+        <w:rPr>
+          <w:rFonts w:ascii="Times New Roman" w:eastAsia="Times New Roman" w:hAnsi="Times New Roman" w:cs="Times New Roman"/>
+          <w:sz w:val="24"/>
+          <w:szCs w:val="24"/>
+        </w:rPr>
+        <w:t>donde</w:t>
+      </w:r>
+      <w:r>
+        <w:rPr>
+          <w:rFonts w:ascii="Times New Roman" w:eastAsia="Times New Roman" w:hAnsi="Times New Roman" w:cs="Times New Roman"/>
+          <w:sz w:val="24"/>
+          <w:szCs w:val="24"/>
+        </w:rPr>
+        <w:t xml:space="preserve"> se creará un objeto de la clase </w:t>
+      </w:r>
+      <w:proofErr w:type="spellStart"/>
+      <w:r>
+        <w:rPr>
+          <w:rFonts w:ascii="Times New Roman" w:eastAsia="Times New Roman" w:hAnsi="Times New Roman" w:cs="Times New Roman"/>
+          <w:sz w:val="24"/>
+          <w:szCs w:val="24"/>
+        </w:rPr>
+        <w:t>ConexionFTP</w:t>
+      </w:r>
+      <w:proofErr w:type="spellEnd"/>
+      <w:r>
+        <w:rPr>
+          <w:rFonts w:ascii="Times New Roman" w:eastAsia="Times New Roman" w:hAnsi="Times New Roman" w:cs="Times New Roman"/>
+          <w:sz w:val="24"/>
+          <w:szCs w:val="24"/>
+        </w:rPr>
+        <w:t xml:space="preserve"> que al constructor se le pasarán todos estos parámetros </w:t>
+      </w:r>
+      <w:r>
+        <w:rPr>
+          <w:rFonts w:ascii="Times New Roman" w:eastAsia="Times New Roman" w:hAnsi="Times New Roman" w:cs="Times New Roman"/>
+          <w:sz w:val="24"/>
+          <w:szCs w:val="24"/>
+        </w:rPr>
+        <w:t xml:space="preserve">correspondientes </w:t>
+      </w:r>
+      <w:r>
+        <w:rPr>
+          <w:rFonts w:ascii="Times New Roman" w:eastAsia="Times New Roman" w:hAnsi="Times New Roman" w:cs="Times New Roman"/>
+          <w:sz w:val="24"/>
+          <w:szCs w:val="24"/>
+        </w:rPr>
+        <w:t>y se llamará al método Conectar() mediante el objeto creado</w:t>
+      </w:r>
+      <w:r>
+        <w:rPr>
+          <w:rFonts w:ascii="Times New Roman" w:eastAsia="Times New Roman" w:hAnsi="Times New Roman" w:cs="Times New Roman"/>
+          <w:sz w:val="24"/>
+          <w:szCs w:val="24"/>
+        </w:rPr>
+        <w:t xml:space="preserve"> para validar los datos</w:t>
+      </w:r>
+      <w:r>
+        <w:rPr>
+          <w:rFonts w:ascii="Times New Roman" w:eastAsia="Times New Roman" w:hAnsi="Times New Roman" w:cs="Times New Roman"/>
+          <w:sz w:val="24"/>
+          <w:szCs w:val="24"/>
+        </w:rPr>
+        <w:t xml:space="preserve">. </w:t>
+      </w:r>
+    </w:p>
+    <w:p>
+      <w:pPr>
+        <w:rPr>
+          <w:rFonts w:ascii="Times New Roman" w:eastAsia="Times New Roman" w:hAnsi="Times New Roman" w:cs="Times New Roman"/>
+          <w:sz w:val="24"/>
+          <w:szCs w:val="24"/>
+        </w:rPr>
+      </w:pPr>
+      <w:r>
+        <w:rPr>
+          <w:rFonts w:ascii="Times New Roman" w:eastAsia="Times New Roman" w:hAnsi="Times New Roman" w:cs="Times New Roman"/>
+          <w:sz w:val="24"/>
+          <w:szCs w:val="24"/>
+        </w:rPr>
+        <w:t xml:space="preserve">Después de realizar esta configuración se dispondrán de </w:t>
+      </w:r>
+      <w:r>
+        <w:rPr>
+          <w:rFonts w:ascii="Times New Roman" w:eastAsia="Times New Roman" w:hAnsi="Times New Roman" w:cs="Times New Roman"/>
+          <w:sz w:val="24"/>
+          <w:szCs w:val="24"/>
+        </w:rPr>
+        <w:t>un botón</w:t>
+      </w:r>
+      <w:r>
+        <w:rPr>
+          <w:rFonts w:ascii="Times New Roman" w:eastAsia="Times New Roman" w:hAnsi="Times New Roman" w:cs="Times New Roman"/>
+          <w:sz w:val="24"/>
+          <w:szCs w:val="24"/>
+        </w:rPr>
+        <w:t xml:space="preserve"> (en la actividad principal cuya vista es </w:t>
+      </w:r>
       <w:r>
         <w:rPr>
           <w:rFonts w:ascii="Times New Roman" w:eastAsia="Times New Roman" w:hAnsi="Times New Roman" w:cs="Times New Roman"/>
@@ -2010,9 +2431,26 @@
           <w:sz w:val="24"/>
           <w:szCs w:val="24"/>
         </w:rPr>
-        <w:t xml:space="preserve">/File </w:t>
-      </w:r>
-      <w:proofErr w:type="spellStart"/>
+        <w:t>activity_main.xml</w:t>
+      </w:r>
+      <w:r>
+        <w:rPr>
+          <w:rFonts w:ascii="Times New Roman" w:eastAsia="Times New Roman" w:hAnsi="Times New Roman" w:cs="Times New Roman"/>
+          <w:i/>
+          <w:iCs/>
+          <w:sz w:val="24"/>
+          <w:szCs w:val="24"/>
+        </w:rPr>
+        <w:t xml:space="preserve"> </w:t>
+      </w:r>
+      <w:r>
+        <w:rPr>
+          <w:rFonts w:ascii="Times New Roman" w:eastAsia="Times New Roman" w:hAnsi="Times New Roman" w:cs="Times New Roman"/>
+          <w:sz w:val="24"/>
+          <w:szCs w:val="24"/>
+        </w:rPr>
+        <w:t xml:space="preserve">y su controlador es </w:t>
+      </w:r>
       <w:r>
         <w:rPr>
           <w:rFonts w:ascii="Times New Roman" w:eastAsia="Times New Roman" w:hAnsi="Times New Roman" w:cs="Times New Roman"/>
@@ -2023,6 +2461,81 @@
           <w:sz w:val="24"/>
           <w:szCs w:val="24"/>
         </w:rPr>
+        <w:t>MainActivity.java</w:t>
+      </w:r>
+      <w:r>
+        <w:rPr>
+          <w:rFonts w:ascii="Times New Roman" w:eastAsia="Times New Roman" w:hAnsi="Times New Roman" w:cs="Times New Roman"/>
+          <w:sz w:val="24"/>
+          <w:szCs w:val="24"/>
+        </w:rPr>
+        <w:t>)</w:t>
+      </w:r>
+      <w:r>
+        <w:rPr>
+          <w:rFonts w:ascii="Times New Roman" w:eastAsia="Times New Roman" w:hAnsi="Times New Roman" w:cs="Times New Roman"/>
+          <w:sz w:val="24"/>
+          <w:szCs w:val="24"/>
+        </w:rPr>
+        <w:t xml:space="preserve"> para subir archivos, el cual llamará al </w:t>
+      </w:r>
+      <w:r>
+        <w:rPr>
+          <w:rFonts w:ascii="Times New Roman" w:eastAsia="Times New Roman" w:hAnsi="Times New Roman" w:cs="Times New Roman"/>
+          <w:sz w:val="24"/>
+          <w:szCs w:val="24"/>
+        </w:rPr>
+        <w:t>"</w:t>
+      </w:r>
+      <w:r>
+        <w:rPr>
+          <w:rFonts w:ascii="Times New Roman" w:eastAsia="Times New Roman" w:hAnsi="Times New Roman" w:cs="Times New Roman"/>
+          <w:b/>
+          <w:bCs/>
+          <w:i/>
+          <w:iCs/>
+          <w:sz w:val="24"/>
+          <w:szCs w:val="24"/>
+        </w:rPr>
+        <w:t xml:space="preserve">File </w:t>
+      </w:r>
+      <w:proofErr w:type="spellStart"/>
+      <w:r>
+        <w:rPr>
+          <w:rFonts w:ascii="Times New Roman" w:eastAsia="Times New Roman" w:hAnsi="Times New Roman" w:cs="Times New Roman"/>
+          <w:b/>
+          <w:bCs/>
+          <w:i/>
+          <w:iCs/>
+          <w:sz w:val="24"/>
+          <w:szCs w:val="24"/>
+        </w:rPr>
+        <w:t>Chooser</w:t>
+      </w:r>
+      <w:proofErr w:type="spellEnd"/>
+      <w:r>
+        <w:rPr>
+          <w:rFonts w:ascii="Times New Roman" w:eastAsia="Times New Roman" w:hAnsi="Times New Roman" w:cs="Times New Roman"/>
+          <w:b/>
+          <w:bCs/>
+          <w:i/>
+          <w:iCs/>
+          <w:sz w:val="24"/>
+          <w:szCs w:val="24"/>
+        </w:rPr>
+        <w:t xml:space="preserve">/File </w:t>
+      </w:r>
+      <w:proofErr w:type="spellStart"/>
+      <w:r>
+        <w:rPr>
+          <w:rFonts w:ascii="Times New Roman" w:eastAsia="Times New Roman" w:hAnsi="Times New Roman" w:cs="Times New Roman"/>
+          <w:b/>
+          <w:bCs/>
+          <w:i/>
+          <w:iCs/>
+          <w:sz w:val="24"/>
+          <w:szCs w:val="24"/>
+        </w:rPr>
         <w:t>picker</w:t>
       </w:r>
       <w:proofErr w:type="spellEnd"/>
@@ -2196,7 +2709,23 @@
           <w:sz w:val="24"/>
           <w:szCs w:val="24"/>
         </w:rPr>
-        <w:t>oridad.</w:t>
+        <w:t>oridad</w:t>
+      </w:r>
+      <w:r>
+        <w:rPr>
+          <w:rFonts w:ascii="Times New Roman" w:eastAsia="Times New Roman" w:hAnsi="Times New Roman" w:cs="Times New Roman"/>
+          <w:sz w:val="24"/>
+          <w:szCs w:val="24"/>
+        </w:rPr>
+        <w:t>, al terminar la función se llama al método Desconectar() para no gastar recursos</w:t>
+      </w:r>
+      <w:r>
+        <w:rPr>
+          <w:rFonts w:ascii="Times New Roman" w:eastAsia="Times New Roman" w:hAnsi="Times New Roman" w:cs="Times New Roman"/>
+          <w:sz w:val="24"/>
+          <w:szCs w:val="24"/>
+        </w:rPr>
+        <w:t>.</w:t>
       </w:r>
     </w:p>
     <w:p>
@@ -2239,7 +2768,49 @@
           <w:sz w:val="24"/>
           <w:szCs w:val="24"/>
         </w:rPr>
-        <w:t xml:space="preserve"> y local que son las que se enviarán como parámetro a la </w:t>
+        <w:t xml:space="preserve"> (ruta del archivo en el servidor FTP),</w:t>
+      </w:r>
+      <w:r>
+        <w:rPr>
+          <w:rFonts w:ascii="Times New Roman" w:eastAsia="Times New Roman" w:hAnsi="Times New Roman" w:cs="Times New Roman"/>
+          <w:sz w:val="24"/>
+          <w:szCs w:val="24"/>
+        </w:rPr>
+        <w:t xml:space="preserve"> local</w:t>
+      </w:r>
+      <w:r>
+        <w:rPr>
+          <w:rFonts w:ascii="Times New Roman" w:eastAsia="Times New Roman" w:hAnsi="Times New Roman" w:cs="Times New Roman"/>
+          <w:sz w:val="24"/>
+          <w:szCs w:val="24"/>
+        </w:rPr>
+        <w:t xml:space="preserve"> (ruta del directorio a guardar localmente) y </w:t>
+      </w:r>
+      <w:proofErr w:type="spellStart"/>
+      <w:r>
+        <w:rPr>
+          <w:rFonts w:ascii="Times New Roman" w:eastAsia="Times New Roman" w:hAnsi="Times New Roman" w:cs="Times New Roman"/>
+          <w:sz w:val="24"/>
+          <w:szCs w:val="24"/>
+        </w:rPr>
+        <w:t>name</w:t>
+      </w:r>
+      <w:proofErr w:type="spellEnd"/>
+      <w:r>
+        <w:rPr>
+          <w:rFonts w:ascii="Times New Roman" w:eastAsia="Times New Roman" w:hAnsi="Times New Roman" w:cs="Times New Roman"/>
+          <w:sz w:val="24"/>
+          <w:szCs w:val="24"/>
+        </w:rPr>
+        <w:t xml:space="preserve"> (nombre con el cual se guardará el archivo)</w:t>
+      </w:r>
+      <w:r>
+        <w:rPr>
+          <w:rFonts w:ascii="Times New Roman" w:eastAsia="Times New Roman" w:hAnsi="Times New Roman" w:cs="Times New Roman"/>
+          <w:sz w:val="24"/>
+          <w:szCs w:val="24"/>
+        </w:rPr>
+        <w:t xml:space="preserve"> que son las que se enviarán como parámetro a la </w:t>
       </w:r>
       <w:proofErr w:type="spellStart"/>
       <w:r>
@@ -2293,7 +2864,33 @@
           <w:sz w:val="24"/>
           <w:szCs w:val="24"/>
         </w:rPr>
-        <w:t xml:space="preserve"> y guárdalo en la ubicación especificada en local.</w:t>
+        <w:t xml:space="preserve"> y guárdalo en la ubicación especificada en local</w:t>
+      </w:r>
+      <w:r>
+        <w:rPr>
+          <w:rFonts w:ascii="Times New Roman" w:eastAsia="Times New Roman" w:hAnsi="Times New Roman" w:cs="Times New Roman"/>
+          <w:sz w:val="24"/>
+          <w:szCs w:val="24"/>
+        </w:rPr>
+        <w:t xml:space="preserve"> con el nombre </w:t>
+      </w:r>
+      <w:proofErr w:type="spellStart"/>
+      <w:r>
+        <w:rPr>
+          <w:rFonts w:ascii="Times New Roman" w:eastAsia="Times New Roman" w:hAnsi="Times New Roman" w:cs="Times New Roman"/>
+          <w:sz w:val="24"/>
+          <w:szCs w:val="24"/>
+        </w:rPr>
+        <w:t>name</w:t>
+      </w:r>
+      <w:proofErr w:type="spellEnd"/>
+      <w:r>
+        <w:rPr>
+          <w:rFonts w:ascii="Times New Roman" w:eastAsia="Times New Roman" w:hAnsi="Times New Roman" w:cs="Times New Roman"/>
+          <w:sz w:val="24"/>
+          <w:szCs w:val="24"/>
+        </w:rPr>
+        <w:t>.</w:t>
       </w:r>
     </w:p>
     <w:p>
@@ -2696,6 +3293,7 @@
           <w:sz w:val="24"/>
           <w:szCs w:val="24"/>
         </w:rPr>
+        <w:lastRenderedPageBreak/>
         <w:t>E</w:t>
       </w:r>
       <w:r>
@@ -2733,7 +3331,51 @@
           <w:sz w:val="24"/>
           <w:szCs w:val="24"/>
         </w:rPr>
-        <w:t xml:space="preserve"> las clases java que manejan las vista la siguiente línea:</w:t>
+        <w:t xml:space="preserve"> la clase</w:t>
+      </w:r>
+      <w:r>
+        <w:rPr>
+          <w:rFonts w:ascii="Times New Roman" w:eastAsia="Times New Roman" w:hAnsi="Times New Roman" w:cs="Times New Roman"/>
+          <w:sz w:val="24"/>
+          <w:szCs w:val="24"/>
+        </w:rPr>
+        <w:t xml:space="preserve"> </w:t>
+      </w:r>
+      <w:r>
+        <w:rPr>
+          <w:rFonts w:ascii="Times New Roman" w:eastAsia="Times New Roman" w:hAnsi="Times New Roman" w:cs="Times New Roman"/>
+          <w:b/>
+          <w:bCs/>
+          <w:i/>
+          <w:iCs/>
+          <w:sz w:val="24"/>
+          <w:szCs w:val="24"/>
+        </w:rPr>
+        <w:t>MainActivity.java</w:t>
+      </w:r>
+      <w:r>
+        <w:rPr>
+          <w:rFonts w:ascii="Times New Roman" w:eastAsia="Times New Roman" w:hAnsi="Times New Roman" w:cs="Times New Roman"/>
+          <w:sz w:val="24"/>
+          <w:szCs w:val="24"/>
+        </w:rPr>
+        <w:t xml:space="preserve"> que maneja la vista </w:t>
+      </w:r>
+      <w:r>
+        <w:rPr>
+          <w:rFonts w:ascii="Times New Roman" w:eastAsia="Times New Roman" w:hAnsi="Times New Roman" w:cs="Times New Roman"/>
+          <w:sz w:val="24"/>
+          <w:szCs w:val="24"/>
+        </w:rPr>
+        <w:t xml:space="preserve">principal </w:t>
+      </w:r>
+      <w:r>
+        <w:rPr>
+          <w:rFonts w:ascii="Times New Roman" w:eastAsia="Times New Roman" w:hAnsi="Times New Roman" w:cs="Times New Roman"/>
+          <w:sz w:val="24"/>
+          <w:szCs w:val="24"/>
+        </w:rPr>
+        <w:t>la siguiente línea:</w:t>
       </w:r>
     </w:p>
     <w:p>
@@ -2837,23 +3479,7 @@
           <w:sz w:val="24"/>
           <w:szCs w:val="24"/>
         </w:rPr>
-        <w:t>Para permitir acceder</w:t>
-      </w:r>
-      <w:r>
-        <w:rPr>
-          <w:rFonts w:ascii="Times New Roman" w:eastAsia="Times New Roman" w:hAnsi="Times New Roman" w:cs="Times New Roman"/>
-          <w:sz w:val="24"/>
-          <w:szCs w:val="24"/>
-        </w:rPr>
-        <w:t xml:space="preserve"> a la red desde el hilo principal ya que desde el API 9 se verifica que esto no se haga porque lo recomendado es acceder a la red desde un hilo hijo</w:t>
-      </w:r>
-      <w:r>
-        <w:rPr>
-          <w:rFonts w:ascii="Times New Roman" w:eastAsia="Times New Roman" w:hAnsi="Times New Roman" w:cs="Times New Roman"/>
-          <w:sz w:val="24"/>
-          <w:szCs w:val="24"/>
-        </w:rPr>
-        <w:t>.</w:t>
+        <w:t>Para permitir acceder a la red desde el hilo principal ya que desde el API 9 se verifica que esto no se haga porque lo recomendado es acceder a la red desde un hilo hijo.</w:t>
       </w:r>
     </w:p>
     <w:p>
@@ -2870,7 +3496,15 @@
           <w:sz w:val="24"/>
           <w:szCs w:val="24"/>
         </w:rPr>
-        <w:t>Y en el método Cargar():</w:t>
+        <w:t xml:space="preserve">Y </w:t>
+      </w:r>
+      <w:r>
+        <w:rPr>
+          <w:rFonts w:ascii="Times New Roman" w:eastAsia="Times New Roman" w:hAnsi="Times New Roman" w:cs="Times New Roman"/>
+          <w:sz w:val="24"/>
+          <w:szCs w:val="24"/>
+        </w:rPr>
+        <w:t>crear un método denomino permiso() que contiene el siguiente código:</w:t>
       </w:r>
     </w:p>
     <w:p>
@@ -3190,15 +3824,7 @@
           <w:color w:val="A9B7C6"/>
           <w:highlight w:val="black"/>
         </w:rPr>
-        <w:t xml:space="preserve"> = </w:t>
-      </w:r>
-      <w:r>
-        <w:rPr>
-          <w:color w:val="A9B7C6"/>
-          <w:highlight w:val="black"/>
-        </w:rPr>
-        <w:lastRenderedPageBreak/>
-        <w:t>{Manifest.permission.</w:t>
+        <w:t xml:space="preserve"> = {Manifest.permission.</w:t>
       </w:r>
       <w:r>
         <w:rPr>
@@ -3260,16 +3886,7 @@
           <w:color w:val="A9B7C6"/>
           <w:highlight w:val="black"/>
         </w:rPr>
-        <w:t>requ</w:t>
-      </w:r>
-      <w:bookmarkStart w:id="1" w:name="_GoBack"/>
-      <w:bookmarkEnd w:id="1"/>
-      <w:r>
-        <w:rPr>
-          <w:color w:val="A9B7C6"/>
-          <w:highlight w:val="black"/>
-        </w:rPr>
-        <w:t>estPermissions</w:t>
+        <w:t>requestPermissions</w:t>
       </w:r>
       <w:proofErr w:type="spellEnd"/>
       <w:r>
@@ -3353,7 +3970,7 @@
           <w:sz w:val="24"/>
           <w:szCs w:val="24"/>
         </w:rPr>
-        <w:t>.</w:t>
+        <w:t>, el cual es requerido para los métodos Cargar() y Descargar()</w:t>
       </w:r>
     </w:p>
     <w:p>
@@ -3505,15 +4122,7 @@
           <w:sz w:val="24"/>
           <w:szCs w:val="24"/>
         </w:rPr>
-        <w:t>):</w:t>
-      </w:r>
-      <w:r>
-        <w:rPr>
-          <w:rFonts w:ascii="Times New Roman" w:eastAsia="Times New Roman" w:hAnsi="Times New Roman" w:cs="Times New Roman"/>
-          <w:sz w:val="24"/>
-          <w:szCs w:val="24"/>
-        </w:rPr>
-        <w:t xml:space="preserve"> </w:t>
+        <w:t xml:space="preserve">): </w:t>
       </w:r>
       <w:hyperlink r:id="rId7" w:history="1">
         <w:r>
@@ -3689,15 +4298,7 @@
           <w:sz w:val="24"/>
           <w:szCs w:val="24"/>
         </w:rPr>
-        <w:t xml:space="preserve">): </w:t>
-      </w:r>
-      <w:r>
-        <w:rPr>
-          <w:rFonts w:ascii="Times New Roman" w:eastAsia="Times New Roman" w:hAnsi="Times New Roman" w:cs="Times New Roman"/>
-          <w:sz w:val="24"/>
-          <w:szCs w:val="24"/>
-        </w:rPr>
-        <w:t xml:space="preserve"> </w:t>
+        <w:t xml:space="preserve">):  </w:t>
       </w:r>
       <w:hyperlink r:id="rId9" w:history="1">
         <w:r>
@@ -3873,6 +4474,7 @@
           <w:sz w:val="24"/>
           <w:szCs w:val="24"/>
         </w:rPr>
+        <w:lastRenderedPageBreak/>
         <w:t xml:space="preserve">Implementación de un selector de archivos en Android y copia del archivo seleccionado en otra ubicación </w:t>
       </w:r>
       <w:proofErr w:type="spellStart"/>
@@ -3899,23 +4501,7 @@
           <w:sz w:val="24"/>
           <w:szCs w:val="24"/>
         </w:rPr>
-        <w:t>Tomado de (</w:t>
-      </w:r>
-      <w:r>
-        <w:rPr>
-          <w:rFonts w:ascii="Times New Roman" w:eastAsia="Times New Roman" w:hAnsi="Times New Roman" w:cs="Times New Roman"/>
-          <w:sz w:val="24"/>
-          <w:szCs w:val="24"/>
-        </w:rPr>
-        <w:t>20</w:t>
-      </w:r>
-      <w:r>
-        <w:rPr>
-          <w:rFonts w:ascii="Times New Roman" w:eastAsia="Times New Roman" w:hAnsi="Times New Roman" w:cs="Times New Roman"/>
-          <w:sz w:val="24"/>
-          <w:szCs w:val="24"/>
-        </w:rPr>
-        <w:t>/03/</w:t>
+        <w:t>Tomado de (20/03/</w:t>
       </w:r>
       <w:r>
         <w:rPr>
@@ -4201,6 +4787,36 @@
           <w:szCs w:val="24"/>
         </w:rPr>
       </w:pPr>
+      <w:r>
+        <w:rPr>
+          <w:rFonts w:ascii="Times New Roman" w:eastAsia="Times New Roman" w:hAnsi="Times New Roman" w:cs="Times New Roman"/>
+          <w:sz w:val="24"/>
+          <w:szCs w:val="24"/>
+        </w:rPr>
+        <w:t xml:space="preserve">Implementación de métodos muy completos y sencillos: </w:t>
+      </w:r>
+      <w:hyperlink r:id="rId14" w:history="1">
+        <w:r>
+          <w:rPr>
+            <w:rStyle w:val="Hipervnculo"/>
+            <w:rFonts w:ascii="Times New Roman" w:eastAsia="Times New Roman" w:hAnsi="Times New Roman" w:cs="Times New Roman"/>
+            <w:sz w:val="24"/>
+            <w:szCs w:val="24"/>
+          </w:rPr>
+          <w:t>http://www.myjavazone.com/2011/12/primera-entrega-de-java-zone-cliente.html</w:t>
+        </w:r>
+      </w:hyperlink>
+    </w:p>
+    <w:p>
+      <w:pPr>
+        <w:rPr>
+          <w:rFonts w:ascii="Times New Roman" w:eastAsia="Times New Roman" w:hAnsi="Times New Roman" w:cs="Times New Roman"/>
+          <w:sz w:val="24"/>
+          <w:szCs w:val="24"/>
+        </w:rPr>
+      </w:pPr>
+      <w:bookmarkStart w:id="1" w:name="_GoBack"/>
+      <w:bookmarkEnd w:id="1"/>
     </w:p>
     <w:sectPr>
       <w:pgSz w:w="12240" w:h="15840" w:code="1"/>
@@ -4968,6 +5584,7 @@
   <w:style w:type="character" w:default="1" w:styleId="Fuentedeprrafopredeter">
     <w:name w:val="Default Paragraph Font"/>
     <w:uiPriority w:val="1"/>
+    <w:semiHidden/>
     <w:unhideWhenUsed/>
   </w:style>
   <w:style w:type="table" w:default="1" w:styleId="Tablanormal">

</xml_diff>